<commit_message>
fix:controller filter functions fixed
</commit_message>
<xml_diff>
--- a/backend/docs/projectPlan.docx
+++ b/backend/docs/projectPlan.docx
@@ -203,7 +203,35 @@
           <w:rFonts w:ascii="Arial" w:hAnsi="Arial"/>
           <w:lang w:val="pt-BR" w:eastAsia="zh-CN" w:bidi="hi-IN"/>
         </w:rPr>
-        <w:t xml:space="preserve">2.1 Consórcio Norte - </w:t>
+        <w:t xml:space="preserve">2.1 Consórcio </w:t>
+      </w:r>
+      <w:r>
+        <w:rPr>
+          <w:rFonts w:ascii="Arial" w:hAnsi="Arial"/>
+          <w:lang w:val="pt-BR" w:eastAsia="zh-CN" w:bidi="hi-IN"/>
+        </w:rPr>
+        <w:t>Unin</w:t>
+      </w:r>
+      <w:r>
+        <w:rPr>
+          <w:rFonts w:ascii="Arial" w:hAnsi="Arial"/>
+          <w:lang w:val="pt-BR" w:eastAsia="zh-CN" w:bidi="hi-IN"/>
+        </w:rPr>
+        <w:t xml:space="preserve">orte </w:t>
+      </w:r>
+      <w:r>
+        <w:rPr>
+          <w:rFonts w:ascii="Arial" w:hAnsi="Arial"/>
+          <w:lang w:val="pt-BR" w:eastAsia="zh-CN" w:bidi="hi-IN"/>
+        </w:rPr>
+        <w:t>Transportes Ltda</w:t>
+      </w:r>
+      <w:r>
+        <w:rPr>
+          <w:rFonts w:ascii="Arial" w:hAnsi="Arial"/>
+          <w:lang w:val="pt-BR" w:eastAsia="zh-CN" w:bidi="hi-IN"/>
+        </w:rPr>
+        <w:t xml:space="preserve"> - </w:t>
       </w:r>
       <w:r>
         <w:rPr>
@@ -1047,13 +1075,14 @@
               <w:ind w:hanging="0" w:start="0" w:end="0"/>
               <w:jc w:val="center"/>
               <w:rPr>
-                <w:rFonts w:ascii="Arial" w:hAnsi="Arial"/>
-                <w:lang w:val="pt-BR" w:eastAsia="zh-CN" w:bidi="hi-IN"/>
-              </w:rPr>
-            </w:pPr>
-            <w:r>
-              <w:rPr>
-                <w:rFonts w:ascii="Arial" w:hAnsi="Arial"/>
+                <w:highlight w:val="none"/>
+                <w:shd w:fill="FFFF00" w:val="clear"/>
+              </w:rPr>
+            </w:pPr>
+            <w:r>
+              <w:rPr>
+                <w:rFonts w:ascii="Arial" w:hAnsi="Arial"/>
+                <w:shd w:fill="FFFF00" w:val="clear"/>
                 <w:lang w:val="pt-BR" w:eastAsia="zh-CN" w:bidi="hi-IN"/>
               </w:rPr>
               <w:t>101</w:t>
@@ -1076,13 +1105,14 @@
               <w:ind w:hanging="0" w:start="0" w:end="0"/>
               <w:jc w:val="center"/>
               <w:rPr>
-                <w:rFonts w:ascii="Arial" w:hAnsi="Arial"/>
-                <w:lang w:val="pt-BR" w:eastAsia="zh-CN" w:bidi="hi-IN"/>
-              </w:rPr>
-            </w:pPr>
-            <w:r>
-              <w:rPr>
-                <w:rFonts w:ascii="Arial" w:hAnsi="Arial"/>
+                <w:highlight w:val="none"/>
+                <w:shd w:fill="FFFF00" w:val="clear"/>
+              </w:rPr>
+            </w:pPr>
+            <w:r>
+              <w:rPr>
+                <w:rFonts w:ascii="Arial" w:hAnsi="Arial"/>
+                <w:shd w:fill="FFFF00" w:val="clear"/>
                 <w:lang w:val="pt-BR" w:eastAsia="zh-CN" w:bidi="hi-IN"/>
               </w:rPr>
               <w:t>Terminal Jasanã X Parque Industrial</w:t>
@@ -1105,13 +1135,14 @@
               <w:ind w:hanging="0" w:start="0" w:end="0"/>
               <w:jc w:val="center"/>
               <w:rPr>
-                <w:rFonts w:ascii="Arial" w:hAnsi="Arial"/>
-                <w:lang w:val="pt-BR" w:eastAsia="zh-CN" w:bidi="hi-IN"/>
-              </w:rPr>
-            </w:pPr>
-            <w:r>
-              <w:rPr>
-                <w:rFonts w:ascii="Arial" w:hAnsi="Arial"/>
+                <w:highlight w:val="none"/>
+                <w:shd w:fill="FFFF00" w:val="clear"/>
+              </w:rPr>
+            </w:pPr>
+            <w:r>
+              <w:rPr>
+                <w:rFonts w:ascii="Arial" w:hAnsi="Arial"/>
+                <w:shd w:fill="FFFF00" w:val="clear"/>
                 <w:lang w:val="pt-BR" w:eastAsia="zh-CN" w:bidi="hi-IN"/>
               </w:rPr>
               <w:t>Alvorada Transportes</w:t>
@@ -1135,13 +1166,14 @@
               <w:ind w:hanging="0" w:start="0" w:end="0"/>
               <w:jc w:val="center"/>
               <w:rPr>
-                <w:rFonts w:ascii="Arial" w:hAnsi="Arial"/>
-                <w:lang w:val="pt-BR" w:eastAsia="zh-CN" w:bidi="hi-IN"/>
-              </w:rPr>
-            </w:pPr>
-            <w:r>
-              <w:rPr>
-                <w:rFonts w:ascii="Arial" w:hAnsi="Arial"/>
+                <w:highlight w:val="none"/>
+                <w:shd w:fill="FFFF00" w:val="clear"/>
+              </w:rPr>
+            </w:pPr>
+            <w:r>
+              <w:rPr>
+                <w:rFonts w:ascii="Arial" w:hAnsi="Arial"/>
+                <w:shd w:fill="FFFF00" w:val="clear"/>
                 <w:lang w:val="pt-BR" w:eastAsia="zh-CN" w:bidi="hi-IN"/>
               </w:rPr>
               <w:t>VEN</w:t>
@@ -1527,13 +1559,14 @@
               <w:ind w:hanging="0" w:start="0" w:end="0"/>
               <w:jc w:val="center"/>
               <w:rPr>
-                <w:rFonts w:ascii="Arial" w:hAnsi="Arial"/>
-                <w:lang w:val="pt-BR" w:eastAsia="zh-CN" w:bidi="hi-IN"/>
-              </w:rPr>
-            </w:pPr>
-            <w:r>
-              <w:rPr>
-                <w:rFonts w:ascii="Arial" w:hAnsi="Arial"/>
+                <w:highlight w:val="none"/>
+                <w:shd w:fill="FFFF00" w:val="clear"/>
+              </w:rPr>
+            </w:pPr>
+            <w:r>
+              <w:rPr>
+                <w:rFonts w:ascii="Arial" w:hAnsi="Arial"/>
+                <w:shd w:fill="FFFF00" w:val="clear"/>
                 <w:lang w:val="pt-BR" w:eastAsia="zh-CN" w:bidi="hi-IN"/>
               </w:rPr>
               <w:t>105</w:t>
@@ -1556,16 +1589,25 @@
               <w:ind w:hanging="0" w:start="0" w:end="0"/>
               <w:jc w:val="center"/>
               <w:rPr>
-                <w:rFonts w:ascii="Arial" w:hAnsi="Arial"/>
-                <w:lang w:val="pt-BR" w:eastAsia="zh-CN" w:bidi="hi-IN"/>
-              </w:rPr>
-            </w:pPr>
-            <w:r>
-              <w:rPr>
-                <w:rFonts w:ascii="Arial" w:hAnsi="Arial"/>
-                <w:lang w:val="pt-BR" w:eastAsia="zh-CN" w:bidi="hi-IN"/>
-              </w:rPr>
-              <w:t>Jardins do Norte</w:t>
+                <w:highlight w:val="none"/>
+                <w:shd w:fill="FFFF00" w:val="clear"/>
+              </w:rPr>
+            </w:pPr>
+            <w:r>
+              <w:rPr>
+                <w:rFonts w:ascii="Arial" w:hAnsi="Arial"/>
+                <w:shd w:fill="FFFF00" w:val="clear"/>
+                <w:lang w:val="pt-BR" w:eastAsia="zh-CN" w:bidi="hi-IN"/>
+              </w:rPr>
+              <w:t xml:space="preserve">Terminal Jasanã X </w:t>
+            </w:r>
+            <w:r>
+              <w:rPr>
+                <w:rFonts w:ascii="Arial" w:hAnsi="Arial"/>
+                <w:shd w:fill="FFFF00" w:val="clear"/>
+                <w:lang w:val="pt-BR" w:eastAsia="zh-CN" w:bidi="hi-IN"/>
+              </w:rPr>
+              <w:t xml:space="preserve">Jardins do Norte </w:t>
             </w:r>
           </w:p>
         </w:tc>
@@ -1585,13 +1627,14 @@
               <w:ind w:hanging="0" w:start="0" w:end="0"/>
               <w:jc w:val="center"/>
               <w:rPr>
-                <w:rFonts w:ascii="Arial" w:hAnsi="Arial"/>
-                <w:lang w:val="pt-BR" w:eastAsia="zh-CN" w:bidi="hi-IN"/>
-              </w:rPr>
-            </w:pPr>
-            <w:r>
-              <w:rPr>
-                <w:rFonts w:ascii="Arial" w:hAnsi="Arial"/>
+                <w:highlight w:val="none"/>
+                <w:shd w:fill="FFFF00" w:val="clear"/>
+              </w:rPr>
+            </w:pPr>
+            <w:r>
+              <w:rPr>
+                <w:rFonts w:ascii="Arial" w:hAnsi="Arial"/>
+                <w:shd w:fill="FFFF00" w:val="clear"/>
                 <w:lang w:val="pt-BR" w:eastAsia="zh-CN" w:bidi="hi-IN"/>
               </w:rPr>
               <w:t>Alvorada Transportes</w:t>
@@ -1615,13 +1658,14 @@
               <w:ind w:hanging="0" w:start="0" w:end="0"/>
               <w:jc w:val="center"/>
               <w:rPr>
-                <w:rFonts w:ascii="Arial" w:hAnsi="Arial"/>
-                <w:lang w:val="pt-BR" w:eastAsia="zh-CN" w:bidi="hi-IN"/>
-              </w:rPr>
-            </w:pPr>
-            <w:r>
-              <w:rPr>
-                <w:rFonts w:ascii="Arial" w:hAnsi="Arial"/>
+                <w:highlight w:val="none"/>
+                <w:shd w:fill="FFFF00" w:val="clear"/>
+              </w:rPr>
+            </w:pPr>
+            <w:r>
+              <w:rPr>
+                <w:rFonts w:ascii="Arial" w:hAnsi="Arial"/>
+                <w:shd w:fill="FFFF00" w:val="clear"/>
                 <w:lang w:val="pt-BR" w:eastAsia="zh-CN" w:bidi="hi-IN"/>
               </w:rPr>
               <w:t>MN</w:t>
@@ -6758,6 +6802,277 @@
           <w:lang w:val="pt-BR" w:eastAsia="zh-CN" w:bidi="hi-IN"/>
         </w:rPr>
         <w:t>Cumprimento dos horários e itinerários estabelecidos.</w:t>
+      </w:r>
+    </w:p>
+    <w:p>
+      <w:pPr>
+        <w:pStyle w:val="Heading3"/>
+        <w:pBdr>
+          <w:top w:val="single" w:sz="2" w:space="1" w:color="D9D9E3"/>
+          <w:left w:val="single" w:sz="2" w:space="1" w:color="D9D9E3"/>
+          <w:bottom w:val="single" w:sz="2" w:space="1" w:color="D9D9E3"/>
+          <w:right w:val="single" w:sz="2" w:space="1" w:color="D9D9E3"/>
+        </w:pBdr>
+        <w:bidi w:val="0"/>
+        <w:ind w:hanging="0" w:start="0" w:end="0"/>
+        <w:jc w:val="start"/>
+        <w:rPr>
+          <w:lang w:val="pt-BR" w:eastAsia="zh-CN" w:bidi="hi-IN"/>
+        </w:rPr>
+      </w:pPr>
+      <w:r>
+        <w:rPr/>
+      </w:r>
+    </w:p>
+    <w:p>
+      <w:pPr>
+        <w:pStyle w:val="Heading3"/>
+        <w:pBdr>
+          <w:top w:val="single" w:sz="2" w:space="1" w:color="D9D9E3"/>
+          <w:left w:val="single" w:sz="2" w:space="1" w:color="D9D9E3"/>
+          <w:bottom w:val="single" w:sz="2" w:space="1" w:color="D9D9E3"/>
+          <w:right w:val="single" w:sz="2" w:space="1" w:color="D9D9E3"/>
+        </w:pBdr>
+        <w:bidi w:val="0"/>
+        <w:ind w:hanging="0" w:start="0" w:end="0"/>
+        <w:jc w:val="start"/>
+        <w:rPr>
+          <w:lang w:val="pt-BR" w:eastAsia="zh-CN" w:bidi="hi-IN"/>
+        </w:rPr>
+      </w:pPr>
+      <w:r>
+        <w:rPr>
+          <w:rFonts w:ascii="Arial" w:hAnsi="Arial"/>
+          <w:lang w:val="pt-BR" w:eastAsia="zh-CN" w:bidi="hi-IN"/>
+        </w:rPr>
+        <w:t xml:space="preserve">4.3 </w:t>
+      </w:r>
+      <w:r>
+        <w:rPr>
+          <w:rFonts w:ascii="Arial" w:hAnsi="Arial"/>
+          <w:lang w:val="pt-BR" w:eastAsia="zh-CN" w:bidi="hi-IN"/>
+        </w:rPr>
+        <w:t>Veículos</w:t>
+      </w:r>
+    </w:p>
+    <w:p>
+      <w:pPr>
+        <w:pStyle w:val="BodyText"/>
+        <w:numPr>
+          <w:ilvl w:val="0"/>
+          <w:numId w:val="7"/>
+        </w:numPr>
+        <w:pBdr>
+          <w:top w:val="single" w:sz="2" w:space="1" w:color="D9D9E3"/>
+          <w:left w:val="single" w:sz="2" w:space="1" w:color="D9D9E3"/>
+          <w:bottom w:val="single" w:sz="2" w:space="1" w:color="D9D9E3"/>
+          <w:right w:val="single" w:sz="2" w:space="1" w:color="D9D9E3"/>
+        </w:pBdr>
+        <w:tabs>
+          <w:tab w:val="left" w:pos="709" w:leader="none"/>
+        </w:tabs>
+        <w:bidi w:val="0"/>
+        <w:spacing w:before="0" w:after="0"/>
+        <w:ind w:hanging="283" w:start="709" w:end="0"/>
+        <w:jc w:val="start"/>
+        <w:rPr>
+          <w:lang w:val="pt-BR" w:eastAsia="zh-CN" w:bidi="hi-IN"/>
+        </w:rPr>
+      </w:pPr>
+      <w:r>
+        <w:rPr>
+          <w:rFonts w:ascii="Arial" w:hAnsi="Arial"/>
+          <w:lang w:val="pt-BR" w:eastAsia="zh-CN" w:bidi="hi-IN"/>
+        </w:rPr>
+        <w:t xml:space="preserve">Prefixo: </w:t>
+      </w:r>
+    </w:p>
+    <w:p>
+      <w:pPr>
+        <w:pStyle w:val="BodyText"/>
+        <w:pBdr>
+          <w:top w:val="single" w:sz="2" w:space="1" w:color="D9D9E3"/>
+          <w:left w:val="single" w:sz="2" w:space="1" w:color="D9D9E3"/>
+          <w:bottom w:val="single" w:sz="2" w:space="1" w:color="D9D9E3"/>
+          <w:right w:val="single" w:sz="2" w:space="1" w:color="D9D9E3"/>
+        </w:pBdr>
+        <w:tabs>
+          <w:tab w:val="left" w:pos="709" w:leader="none"/>
+        </w:tabs>
+        <w:bidi w:val="0"/>
+        <w:spacing w:before="0" w:after="0"/>
+        <w:ind w:hanging="283" w:start="709" w:end="0"/>
+        <w:jc w:val="start"/>
+        <w:rPr>
+          <w:lang w:val="pt-BR" w:eastAsia="zh-CN" w:bidi="hi-IN"/>
+        </w:rPr>
+      </w:pPr>
+      <w:r>
+        <w:rPr/>
+      </w:r>
+    </w:p>
+    <w:p>
+      <w:pPr>
+        <w:pStyle w:val="BodyText"/>
+        <w:pBdr>
+          <w:top w:val="single" w:sz="2" w:space="1" w:color="D9D9E3"/>
+          <w:left w:val="single" w:sz="2" w:space="1" w:color="D9D9E3"/>
+          <w:bottom w:val="single" w:sz="2" w:space="1" w:color="D9D9E3"/>
+          <w:right w:val="single" w:sz="2" w:space="1" w:color="D9D9E3"/>
+        </w:pBdr>
+        <w:tabs>
+          <w:tab w:val="left" w:pos="709" w:leader="none"/>
+        </w:tabs>
+        <w:bidi w:val="0"/>
+        <w:spacing w:before="0" w:after="0"/>
+        <w:ind w:hanging="283" w:start="709" w:end="0"/>
+        <w:jc w:val="start"/>
+        <w:rPr>
+          <w:lang w:val="pt-BR" w:eastAsia="zh-CN" w:bidi="hi-IN"/>
+        </w:rPr>
+      </w:pPr>
+      <w:r>
+        <w:rPr>
+          <w:rFonts w:ascii="Arial" w:hAnsi="Arial"/>
+          <w:lang w:val="pt-BR" w:eastAsia="zh-CN" w:bidi="hi-IN"/>
+        </w:rPr>
+        <w:t>B02001</w:t>
+      </w:r>
+    </w:p>
+    <w:p>
+      <w:pPr>
+        <w:pStyle w:val="BodyText"/>
+        <w:pBdr>
+          <w:top w:val="single" w:sz="2" w:space="1" w:color="D9D9E3"/>
+          <w:left w:val="single" w:sz="2" w:space="1" w:color="D9D9E3"/>
+          <w:bottom w:val="single" w:sz="2" w:space="1" w:color="D9D9E3"/>
+          <w:right w:val="single" w:sz="2" w:space="1" w:color="D9D9E3"/>
+        </w:pBdr>
+        <w:tabs>
+          <w:tab w:val="left" w:pos="709" w:leader="none"/>
+        </w:tabs>
+        <w:bidi w:val="0"/>
+        <w:spacing w:before="0" w:after="0"/>
+        <w:ind w:hanging="283" w:start="709" w:end="0"/>
+        <w:jc w:val="start"/>
+        <w:rPr>
+          <w:lang w:val="pt-BR" w:eastAsia="zh-CN" w:bidi="hi-IN"/>
+        </w:rPr>
+      </w:pPr>
+      <w:r>
+        <w:rPr/>
+      </w:r>
+    </w:p>
+    <w:p>
+      <w:pPr>
+        <w:pStyle w:val="BodyText"/>
+        <w:pBdr>
+          <w:top w:val="single" w:sz="2" w:space="1" w:color="D9D9E3"/>
+          <w:left w:val="single" w:sz="2" w:space="1" w:color="D9D9E3"/>
+          <w:bottom w:val="single" w:sz="2" w:space="1" w:color="D9D9E3"/>
+          <w:right w:val="single" w:sz="2" w:space="1" w:color="D9D9E3"/>
+        </w:pBdr>
+        <w:tabs>
+          <w:tab w:val="left" w:pos="709" w:leader="none"/>
+        </w:tabs>
+        <w:bidi w:val="0"/>
+        <w:spacing w:before="0" w:after="0"/>
+        <w:ind w:hanging="283" w:start="709" w:end="0"/>
+        <w:jc w:val="start"/>
+        <w:rPr>
+          <w:lang w:val="pt-BR" w:eastAsia="zh-CN" w:bidi="hi-IN"/>
+        </w:rPr>
+      </w:pPr>
+      <w:r>
+        <w:rPr>
+          <w:rFonts w:ascii="Arial" w:hAnsi="Arial"/>
+          <w:lang w:val="pt-BR" w:eastAsia="zh-CN" w:bidi="hi-IN"/>
+        </w:rPr>
+        <w:t>B02 =&gt; CÓDIGO DA ÁREA</w:t>
+      </w:r>
+    </w:p>
+    <w:p>
+      <w:pPr>
+        <w:pStyle w:val="BodyText"/>
+        <w:pBdr>
+          <w:top w:val="single" w:sz="2" w:space="1" w:color="D9D9E3"/>
+          <w:left w:val="single" w:sz="2" w:space="1" w:color="D9D9E3"/>
+          <w:bottom w:val="single" w:sz="2" w:space="1" w:color="D9D9E3"/>
+          <w:right w:val="single" w:sz="2" w:space="1" w:color="D9D9E3"/>
+        </w:pBdr>
+        <w:tabs>
+          <w:tab w:val="left" w:pos="709" w:leader="none"/>
+        </w:tabs>
+        <w:bidi w:val="0"/>
+        <w:spacing w:before="0" w:after="0"/>
+        <w:ind w:hanging="283" w:start="709" w:end="0"/>
+        <w:jc w:val="start"/>
+        <w:rPr>
+          <w:lang w:val="pt-BR" w:eastAsia="zh-CN" w:bidi="hi-IN"/>
+        </w:rPr>
+      </w:pPr>
+      <w:r>
+        <w:rPr>
+          <w:rFonts w:ascii="Arial" w:hAnsi="Arial"/>
+          <w:lang w:val="pt-BR" w:eastAsia="zh-CN" w:bidi="hi-IN"/>
+        </w:rPr>
+        <w:t>0 =&gt; NUMERAÇÃO EMPRESA</w:t>
+      </w:r>
+    </w:p>
+    <w:p>
+      <w:pPr>
+        <w:pStyle w:val="BodyText"/>
+        <w:pBdr>
+          <w:top w:val="single" w:sz="2" w:space="1" w:color="D9D9E3"/>
+          <w:left w:val="single" w:sz="2" w:space="1" w:color="D9D9E3"/>
+          <w:bottom w:val="single" w:sz="2" w:space="1" w:color="D9D9E3"/>
+          <w:right w:val="single" w:sz="2" w:space="1" w:color="D9D9E3"/>
+        </w:pBdr>
+        <w:tabs>
+          <w:tab w:val="left" w:pos="709" w:leader="none"/>
+        </w:tabs>
+        <w:bidi w:val="0"/>
+        <w:spacing w:before="0" w:after="0"/>
+        <w:ind w:hanging="283" w:start="709" w:end="0"/>
+        <w:jc w:val="start"/>
+        <w:rPr>
+          <w:lang w:val="pt-BR" w:eastAsia="zh-CN" w:bidi="hi-IN"/>
+        </w:rPr>
+      </w:pPr>
+      <w:r>
+        <w:rPr>
+          <w:rFonts w:ascii="Arial" w:hAnsi="Arial"/>
+          <w:lang w:val="pt-BR" w:eastAsia="zh-CN" w:bidi="hi-IN"/>
+        </w:rPr>
+        <w:t>01 =&gt; NUMERAÇÃO VEÍCULO</w:t>
+      </w:r>
+    </w:p>
+    <w:p>
+      <w:pPr>
+        <w:pStyle w:val="BodyText"/>
+        <w:numPr>
+          <w:ilvl w:val="0"/>
+          <w:numId w:val="0"/>
+        </w:numPr>
+        <w:pBdr>
+          <w:top w:val="single" w:sz="2" w:space="1" w:color="D9D9E3"/>
+          <w:left w:val="single" w:sz="2" w:space="1" w:color="D9D9E3"/>
+          <w:bottom w:val="single" w:sz="2" w:space="1" w:color="D9D9E3"/>
+          <w:right w:val="single" w:sz="2" w:space="1" w:color="D9D9E3"/>
+        </w:pBdr>
+        <w:tabs>
+          <w:tab w:val="left" w:pos="709" w:leader="none"/>
+        </w:tabs>
+        <w:bidi w:val="0"/>
+        <w:spacing w:before="0" w:after="0"/>
+        <w:ind w:hanging="0" w:start="709" w:end="0"/>
+        <w:jc w:val="start"/>
+        <w:rPr>
+          <w:lang w:val="pt-BR" w:eastAsia="zh-CN" w:bidi="hi-IN"/>
+        </w:rPr>
+      </w:pPr>
+      <w:r>
+        <w:rPr/>
       </w:r>
     </w:p>
     <w:p>

</xml_diff>

<commit_message>
feat:login and authenticate system user add
</commit_message>
<xml_diff>
--- a/backend/docs/projectPlan.docx
+++ b/backend/docs/projectPlan.docx
@@ -203,35 +203,7 @@
           <w:rFonts w:ascii="Arial" w:hAnsi="Arial"/>
           <w:lang w:val="pt-BR" w:eastAsia="zh-CN" w:bidi="hi-IN"/>
         </w:rPr>
-        <w:t xml:space="preserve">2.1 Consórcio </w:t>
-      </w:r>
-      <w:r>
-        <w:rPr>
-          <w:rFonts w:ascii="Arial" w:hAnsi="Arial"/>
-          <w:lang w:val="pt-BR" w:eastAsia="zh-CN" w:bidi="hi-IN"/>
-        </w:rPr>
-        <w:t>Unin</w:t>
-      </w:r>
-      <w:r>
-        <w:rPr>
-          <w:rFonts w:ascii="Arial" w:hAnsi="Arial"/>
-          <w:lang w:val="pt-BR" w:eastAsia="zh-CN" w:bidi="hi-IN"/>
-        </w:rPr>
-        <w:t xml:space="preserve">orte </w:t>
-      </w:r>
-      <w:r>
-        <w:rPr>
-          <w:rFonts w:ascii="Arial" w:hAnsi="Arial"/>
-          <w:lang w:val="pt-BR" w:eastAsia="zh-CN" w:bidi="hi-IN"/>
-        </w:rPr>
-        <w:t>Transportes Ltda</w:t>
-      </w:r>
-      <w:r>
-        <w:rPr>
-          <w:rFonts w:ascii="Arial" w:hAnsi="Arial"/>
-          <w:lang w:val="pt-BR" w:eastAsia="zh-CN" w:bidi="hi-IN"/>
-        </w:rPr>
-        <w:t xml:space="preserve"> - </w:t>
+        <w:t xml:space="preserve">2.1 Consórcio Uninorte Transportes Ltda - </w:t>
       </w:r>
       <w:r>
         <w:rPr>
@@ -264,12 +236,14 @@
         <w:ind w:hanging="283" w:start="709" w:end="0"/>
         <w:jc w:val="start"/>
         <w:rPr>
-          <w:lang w:val="pt-BR" w:eastAsia="zh-CN" w:bidi="hi-IN"/>
+          <w:highlight w:val="none"/>
+          <w:shd w:fill="FFFF00" w:val="clear"/>
         </w:rPr>
       </w:pPr>
       <w:r>
         <w:rPr>
           <w:rFonts w:ascii="Arial" w:hAnsi="Arial"/>
+          <w:shd w:fill="FFFF00" w:val="clear"/>
           <w:lang w:val="pt-BR" w:eastAsia="zh-CN" w:bidi="hi-IN"/>
         </w:rPr>
         <w:t>Empresa 1: Viação Estrela do Norte (VEN)</w:t>
@@ -296,12 +270,14 @@
         <w:ind w:hanging="283" w:start="709" w:end="0"/>
         <w:jc w:val="start"/>
         <w:rPr>
-          <w:lang w:val="pt-BR" w:eastAsia="zh-CN" w:bidi="hi-IN"/>
+          <w:highlight w:val="none"/>
+          <w:shd w:fill="FFFF00" w:val="clear"/>
         </w:rPr>
       </w:pPr>
       <w:r>
         <w:rPr>
           <w:rFonts w:ascii="Arial" w:hAnsi="Arial"/>
+          <w:shd w:fill="FFFF00" w:val="clear"/>
           <w:lang w:val="pt-BR" w:eastAsia="zh-CN" w:bidi="hi-IN"/>
         </w:rPr>
         <w:t>Empresa 2: Mobilidade Norte (MN)</w:t>
@@ -328,12 +304,14 @@
         <w:ind w:hanging="283" w:start="709" w:end="0"/>
         <w:jc w:val="start"/>
         <w:rPr>
-          <w:lang w:val="pt-BR" w:eastAsia="zh-CN" w:bidi="hi-IN"/>
+          <w:highlight w:val="none"/>
+          <w:shd w:fill="FFFF00" w:val="clear"/>
         </w:rPr>
       </w:pPr>
       <w:r>
         <w:rPr>
           <w:rFonts w:ascii="Arial" w:hAnsi="Arial"/>
+          <w:shd w:fill="FFFF00" w:val="clear"/>
           <w:lang w:val="pt-BR" w:eastAsia="zh-CN" w:bidi="hi-IN"/>
         </w:rPr>
         <w:t>Empresa 3: Transportes Ártico (TA)</w:t>
@@ -1145,7 +1123,7 @@
                 <w:shd w:fill="FFFF00" w:val="clear"/>
                 <w:lang w:val="pt-BR" w:eastAsia="zh-CN" w:bidi="hi-IN"/>
               </w:rPr>
-              <w:t>Alvorada Transportes</w:t>
+              <w:t>UNINORTE</w:t>
             </w:r>
           </w:p>
         </w:tc>
@@ -1599,15 +1577,7 @@
                 <w:shd w:fill="FFFF00" w:val="clear"/>
                 <w:lang w:val="pt-BR" w:eastAsia="zh-CN" w:bidi="hi-IN"/>
               </w:rPr>
-              <w:t xml:space="preserve">Terminal Jasanã X </w:t>
-            </w:r>
-            <w:r>
-              <w:rPr>
-                <w:rFonts w:ascii="Arial" w:hAnsi="Arial"/>
-                <w:shd w:fill="FFFF00" w:val="clear"/>
-                <w:lang w:val="pt-BR" w:eastAsia="zh-CN" w:bidi="hi-IN"/>
-              </w:rPr>
-              <w:t xml:space="preserve">Jardins do Norte </w:t>
+              <w:t xml:space="preserve">Terminal Jasanã X Jardins do Norte </w:t>
             </w:r>
           </w:p>
         </w:tc>
@@ -1637,7 +1607,7 @@
                 <w:shd w:fill="FFFF00" w:val="clear"/>
                 <w:lang w:val="pt-BR" w:eastAsia="zh-CN" w:bidi="hi-IN"/>
               </w:rPr>
-              <w:t>Alvorada Transportes</w:t>
+              <w:t>UNINORTE</w:t>
             </w:r>
           </w:p>
         </w:tc>
@@ -2051,13 +2021,14 @@
               <w:ind w:hanging="0" w:start="0" w:end="0"/>
               <w:jc w:val="center"/>
               <w:rPr>
-                <w:rFonts w:ascii="Arial" w:hAnsi="Arial"/>
-                <w:lang w:val="pt-BR" w:eastAsia="zh-CN" w:bidi="hi-IN"/>
-              </w:rPr>
-            </w:pPr>
-            <w:r>
-              <w:rPr>
-                <w:rFonts w:ascii="Arial" w:hAnsi="Arial"/>
+                <w:highlight w:val="none"/>
+                <w:shd w:fill="FFFF00" w:val="clear"/>
+              </w:rPr>
+            </w:pPr>
+            <w:r>
+              <w:rPr>
+                <w:rFonts w:ascii="Arial" w:hAnsi="Arial"/>
+                <w:shd w:fill="FFFF00" w:val="clear"/>
                 <w:lang w:val="pt-BR" w:eastAsia="zh-CN" w:bidi="hi-IN"/>
               </w:rPr>
               <w:t>109</w:t>
@@ -2080,13 +2051,14 @@
               <w:ind w:hanging="0" w:start="0" w:end="0"/>
               <w:jc w:val="center"/>
               <w:rPr>
-                <w:rFonts w:ascii="Arial" w:hAnsi="Arial"/>
-                <w:lang w:val="pt-BR" w:eastAsia="zh-CN" w:bidi="hi-IN"/>
-              </w:rPr>
-            </w:pPr>
-            <w:r>
-              <w:rPr>
-                <w:rFonts w:ascii="Arial" w:hAnsi="Arial"/>
+                <w:highlight w:val="none"/>
+                <w:shd w:fill="FFFF00" w:val="clear"/>
+              </w:rPr>
+            </w:pPr>
+            <w:r>
+              <w:rPr>
+                <w:rFonts w:ascii="Arial" w:hAnsi="Arial"/>
+                <w:shd w:fill="FFFF00" w:val="clear"/>
                 <w:lang w:val="pt-BR" w:eastAsia="zh-CN" w:bidi="hi-IN"/>
               </w:rPr>
               <w:t>Expresso Norte Universitário</w:t>
@@ -2109,16 +2081,17 @@
               <w:ind w:hanging="0" w:start="0" w:end="0"/>
               <w:jc w:val="center"/>
               <w:rPr>
-                <w:rFonts w:ascii="Arial" w:hAnsi="Arial"/>
-                <w:lang w:val="pt-BR" w:eastAsia="zh-CN" w:bidi="hi-IN"/>
-              </w:rPr>
-            </w:pPr>
-            <w:r>
-              <w:rPr>
-                <w:rFonts w:ascii="Arial" w:hAnsi="Arial"/>
-                <w:lang w:val="pt-BR" w:eastAsia="zh-CN" w:bidi="hi-IN"/>
-              </w:rPr>
-              <w:t>Alvorada Transportes</w:t>
+                <w:highlight w:val="none"/>
+                <w:shd w:fill="FFFF00" w:val="clear"/>
+              </w:rPr>
+            </w:pPr>
+            <w:r>
+              <w:rPr>
+                <w:rFonts w:ascii="Arial" w:hAnsi="Arial"/>
+                <w:shd w:fill="FFFF00" w:val="clear"/>
+                <w:lang w:val="pt-BR" w:eastAsia="zh-CN" w:bidi="hi-IN"/>
+              </w:rPr>
+              <w:t>UNINORTE</w:t>
             </w:r>
           </w:p>
         </w:tc>
@@ -2139,13 +2112,14 @@
               <w:ind w:hanging="0" w:start="0" w:end="0"/>
               <w:jc w:val="center"/>
               <w:rPr>
-                <w:rFonts w:ascii="Arial" w:hAnsi="Arial"/>
-                <w:lang w:val="pt-BR" w:eastAsia="zh-CN" w:bidi="hi-IN"/>
-              </w:rPr>
-            </w:pPr>
-            <w:r>
-              <w:rPr>
-                <w:rFonts w:ascii="Arial" w:hAnsi="Arial"/>
+                <w:highlight w:val="none"/>
+                <w:shd w:fill="FFFF00" w:val="clear"/>
+              </w:rPr>
+            </w:pPr>
+            <w:r>
+              <w:rPr>
+                <w:rFonts w:ascii="Arial" w:hAnsi="Arial"/>
+                <w:shd w:fill="FFFF00" w:val="clear"/>
                 <w:lang w:val="pt-BR" w:eastAsia="zh-CN" w:bidi="hi-IN"/>
               </w:rPr>
               <w:t>TA</w:t>
@@ -6821,7 +6795,9 @@
         </w:rPr>
       </w:pPr>
       <w:r>
-        <w:rPr/>
+        <w:rPr>
+          <w:lang w:val="pt-BR" w:eastAsia="zh-CN" w:bidi="hi-IN"/>
+        </w:rPr>
       </w:r>
     </w:p>
     <w:p>
@@ -6845,14 +6821,7 @@
           <w:rFonts w:ascii="Arial" w:hAnsi="Arial"/>
           <w:lang w:val="pt-BR" w:eastAsia="zh-CN" w:bidi="hi-IN"/>
         </w:rPr>
-        <w:t xml:space="preserve">4.3 </w:t>
-      </w:r>
-      <w:r>
-        <w:rPr>
-          <w:rFonts w:ascii="Arial" w:hAnsi="Arial"/>
-          <w:lang w:val="pt-BR" w:eastAsia="zh-CN" w:bidi="hi-IN"/>
-        </w:rPr>
-        <w:t>Veículos</w:t>
+        <w:t>4.3 Veículos</w:t>
       </w:r>
     </w:p>
     <w:p>
@@ -6908,7 +6877,9 @@
         </w:rPr>
       </w:pPr>
       <w:r>
-        <w:rPr/>
+        <w:rPr>
+          <w:lang w:val="pt-BR" w:eastAsia="zh-CN" w:bidi="hi-IN"/>
+        </w:rPr>
       </w:r>
     </w:p>
     <w:p>
@@ -6960,7 +6931,9 @@
         </w:rPr>
       </w:pPr>
       <w:r>
-        <w:rPr/>
+        <w:rPr>
+          <w:lang w:val="pt-BR" w:eastAsia="zh-CN" w:bidi="hi-IN"/>
+        </w:rPr>
       </w:r>
     </w:p>
     <w:p>
@@ -7072,7 +7045,9 @@
         </w:rPr>
       </w:pPr>
       <w:r>
-        <w:rPr/>
+        <w:rPr>
+          <w:lang w:val="pt-BR" w:eastAsia="zh-CN" w:bidi="hi-IN"/>
+        </w:rPr>
       </w:r>
     </w:p>
     <w:p>

</xml_diff>